<commit_message>
agr ja n se muda mais nada
</commit_message>
<xml_diff>
--- a/relatorio.docx
+++ b/relatorio.docx
@@ -741,7 +741,13 @@
         <w:ind w:left="0" w:firstLine="720"/>
       </w:pPr>
       <w:r>
-        <w:t xml:space="preserve">No âmbito da disciplina do Projeto UP, nós, o grupo 1 da turma 6 do primeiro ano da LEIC, desenvolvemos um trabalho sobre o tópico "Computadores Digitais". Neste, procuramos dar a entender o que é um computador digital, qual a sua origem, as suas características distintivas, as suas vantagens e problemas que se tentou resolver com a sua invenção, história e desvantagens/entraves da sua utilização. Para além disso, iremos falar sobre </w:t>
+        <w:t xml:space="preserve">No âmbito da disciplina do Projeto UP, nós, o grupo 1 da turma 6 do primeiro ano da LEIC, desenvolvemos um trabalho sobre o tópico "Computadores Digitais". Neste, procuramos dar a entender o que é um computador digital, qual a sua origem, as suas características distintivas, as suas vantagens e problemas que se </w:t>
+      </w:r>
+      <w:r>
+        <w:t>tentaram</w:t>
+      </w:r>
+      <w:r>
+        <w:t xml:space="preserve"> resolver com a sua invenção, história e desvantagens/entraves da sua utilização. Para além disso, iremos falar sobre </w:t>
       </w:r>
       <w:proofErr w:type="spellStart"/>
       <w:r>

</xml_diff>